<commit_message>
+ Fix bug where threads are only closed if they were started + Allow application messages to be logged to same log file as the library + Update document with session terminate commands and update protocol commands
</commit_message>
<xml_diff>
--- a/CYW Python Secure Shell.docx
+++ b/CYW Python Secure Shell.docx
@@ -497,7 +497,13 @@
         <w:ind w:left="360"/>
       </w:pPr>
       <w:r>
-        <w:t>Data Type: DISCOVER-ESH</w:t>
+        <w:t>Data Type: DISCOVER-</w:t>
+      </w:r>
+      <w:r>
+        <w:t>S</w:t>
+      </w:r>
+      <w:r>
+        <w:t>SH</w:t>
       </w:r>
       <w:r>
         <w:br/>
@@ -528,7 +534,13 @@
         <w:ind w:left="360"/>
       </w:pPr>
       <w:r>
-        <w:t>Data Type: DISCOVER-RESPONSE-ESH</w:t>
+        <w:t>Data Type: DISCOVER-RESPONSE-</w:t>
+      </w:r>
+      <w:r>
+        <w:t>S</w:t>
+      </w:r>
+      <w:r>
+        <w:t>SH</w:t>
       </w:r>
       <w:r>
         <w:br/>
@@ -583,13 +595,7 @@
         <w:t xml:space="preserve">This message must be sent to the device to start a session. </w:t>
       </w:r>
       <w:r>
-        <w:t xml:space="preserve">The data field must be the </w:t>
-      </w:r>
-      <w:r>
-        <w:t xml:space="preserve">unique key </w:t>
-      </w:r>
-      <w:r>
-        <w:t>received by the discovery response.</w:t>
+        <w:t>The data field must be the unique key received by the discovery response.</w:t>
       </w:r>
     </w:p>
     <w:p>
@@ -745,11 +751,7 @@
         <w:ind w:left="360"/>
       </w:pPr>
       <w:r>
-        <w:t xml:space="preserve">Data Type: </w:t>
-      </w:r>
-      <w:bookmarkStart w:id="0" w:name="_GoBack"/>
-      <w:r>
-        <w:t>RESP-</w:t>
+        <w:t>Data Type: RESP-</w:t>
       </w:r>
       <w:r>
         <w:t>S</w:t>
@@ -757,7 +759,6 @@
       <w:r>
         <w:t>SH</w:t>
       </w:r>
-      <w:bookmarkEnd w:id="0"/>
       <w:r>
         <w:br/>
         <w:t>From who: 16</w:t>
@@ -815,9 +816,74 @@
       </w:r>
     </w:p>
     <w:p>
+      <w:r>
+        <w:br w:type="page"/>
+      </w:r>
+    </w:p>
+    <w:p>
+      <w:pPr>
+        <w:pStyle w:val="Heading2"/>
+        <w:numPr>
+          <w:ilvl w:val="1"/>
+          <w:numId w:val="1"/>
+        </w:numPr>
+      </w:pPr>
+      <w:r>
+        <w:lastRenderedPageBreak/>
+        <w:t>Terminate connection</w:t>
+      </w:r>
+    </w:p>
+    <w:p>
       <w:pPr>
         <w:ind w:left="360"/>
       </w:pPr>
+      <w:r>
+        <w:t>Either side can terminate the connection. The user side can terminate the connection when the user closes the application. The device side can close the connection when the user types exit or if the connection times out</w:t>
+      </w:r>
+      <w:r>
+        <w:t xml:space="preserve">. </w:t>
+      </w:r>
+    </w:p>
+    <w:p>
+      <w:pPr>
+        <w:ind w:left="360"/>
+        <w:rPr>
+          <w:b/>
+          <w:u w:val="single"/>
+        </w:rPr>
+      </w:pPr>
+      <w:r>
+        <w:rPr>
+          <w:b/>
+          <w:u w:val="single"/>
+        </w:rPr>
+        <w:t>Request:</w:t>
+      </w:r>
+    </w:p>
+    <w:p>
+      <w:pPr>
+        <w:ind w:left="360"/>
+      </w:pPr>
+      <w:r>
+        <w:t xml:space="preserve">Data Type: </w:t>
+      </w:r>
+      <w:bookmarkStart w:id="0" w:name="_GoBack"/>
+      <w:r>
+        <w:t>CLOSE</w:t>
+      </w:r>
+      <w:r>
+        <w:t>-SSH</w:t>
+      </w:r>
+      <w:bookmarkEnd w:id="0"/>
+      <w:r>
+        <w:br/>
+        <w:t xml:space="preserve">Data: </w:t>
+      </w:r>
+      <w:proofErr w:type="spellStart"/>
+      <w:r>
+        <w:t>xxxxxxxxxxxxxxxxxxxx</w:t>
+      </w:r>
+      <w:proofErr w:type="spellEnd"/>
     </w:p>
     <w:sectPr>
       <w:pgSz w:w="11906" w:h="16838"/>
@@ -2492,7 +2558,7 @@
 </file>
 
 <file path=customXml/itemProps1.xml><?xml version="1.0" encoding="utf-8"?>
-<ds:datastoreItem xmlns:ds="http://schemas.openxmlformats.org/officeDocument/2006/customXml" ds:itemID="{6DC1D467-0C1B-40E7-B341-C917D1EB1C51}">
+<ds:datastoreItem xmlns:ds="http://schemas.openxmlformats.org/officeDocument/2006/customXml" ds:itemID="{C186D3AE-14A2-4661-AAFC-90B9E9B01345}">
   <ds:schemaRefs>
     <ds:schemaRef ds:uri="http://schemas.openxmlformats.org/officeDocument/2006/bibliography"/>
   </ds:schemaRefs>

</xml_diff>